<commit_message>
Files für Blatt 6 geordnet
</commit_message>
<xml_diff>
--- a/Blatt 6/aufgabe_6_2.docx
+++ b/Blatt 6/aufgabe_6_2.docx
@@ -17,19 +17,59 @@
       </w:pPr>
       <w:r>
         <w:rPr>
+          <w:b/>
+          <w:sz w:val="32"/>
+          <w:szCs w:val="32"/>
+          <w:u w:val="single"/>
+        </w:rPr>
+        <w:t>Aufgabe 6.2</w:t>
+      </w:r>
+    </w:p>
+    <w:p>
+      <w:pPr>
+        <w:tabs>
+          <w:tab w:val="left" w:pos="2350"/>
+        </w:tabs>
+        <w:ind w:left="992"/>
+        <w:rPr>
+          <w:sz w:val="24"/>
+          <w:szCs w:val="24"/>
+        </w:rPr>
+      </w:pPr>
+      <w:r>
+        <w:rPr>
+          <w:sz w:val="24"/>
+          <w:szCs w:val="24"/>
+        </w:rPr>
+        <w:t>a)</w:t>
+      </w:r>
+    </w:p>
+    <w:p>
+      <w:pPr>
+        <w:tabs>
+          <w:tab w:val="left" w:pos="2350"/>
+        </w:tabs>
+        <w:ind w:left="992"/>
+        <w:rPr>
+          <w:sz w:val="24"/>
+          <w:szCs w:val="24"/>
+        </w:rPr>
+      </w:pPr>
+      <w:r>
+        <w:rPr>
           <w:noProof/>
         </w:rPr>
         <w:drawing>
-          <wp:anchor distT="0" distB="0" distL="114300" distR="114300" simplePos="0" relativeHeight="251658240" behindDoc="1" locked="0" layoutInCell="1" allowOverlap="1">
+          <wp:anchor distT="0" distB="0" distL="114300" distR="114300" simplePos="0" relativeHeight="251658240" behindDoc="1" locked="0" layoutInCell="1" allowOverlap="1" wp14:anchorId="1AA625E7">
             <wp:simplePos x="0" y="0"/>
-            <wp:positionH relativeFrom="margin">
-              <wp:align>right</wp:align>
+            <wp:positionH relativeFrom="column">
+              <wp:posOffset>57150</wp:posOffset>
             </wp:positionH>
             <wp:positionV relativeFrom="paragraph">
-              <wp:posOffset>1016635</wp:posOffset>
+              <wp:posOffset>38100</wp:posOffset>
             </wp:positionV>
-            <wp:extent cx="6120130" cy="2994103"/>
-            <wp:effectExtent l="0" t="0" r="0" b="0"/>
+            <wp:extent cx="6120130" cy="3387090"/>
+            <wp:effectExtent l="0" t="0" r="0" b="3810"/>
             <wp:wrapNone/>
             <wp:docPr id="1" name="Grafik 1"/>
             <wp:cNvGraphicFramePr>
@@ -39,10 +79,8 @@
               <a:graphicData uri="http://schemas.openxmlformats.org/drawingml/2006/picture">
                 <pic:pic xmlns:pic="http://schemas.openxmlformats.org/drawingml/2006/picture">
                   <pic:nvPicPr>
-                    <pic:cNvPr id="0" name="Picture 1"/>
-                    <pic:cNvPicPr>
-                      <a:picLocks noChangeAspect="1" noChangeArrowheads="1"/>
-                    </pic:cNvPicPr>
+                    <pic:cNvPr id="1" name=""/>
+                    <pic:cNvPicPr/>
                   </pic:nvPicPr>
                   <pic:blipFill>
                     <a:blip r:embed="rId8">
@@ -52,23 +90,18 @@
                         </a:ext>
                       </a:extLst>
                     </a:blip>
-                    <a:srcRect/>
                     <a:stretch>
                       <a:fillRect/>
                     </a:stretch>
                   </pic:blipFill>
-                  <pic:spPr bwMode="auto">
+                  <pic:spPr>
                     <a:xfrm>
                       <a:off x="0" y="0"/>
-                      <a:ext cx="6120130" cy="2994103"/>
+                      <a:ext cx="6120130" cy="3387090"/>
                     </a:xfrm>
                     <a:prstGeom prst="rect">
                       <a:avLst/>
                     </a:prstGeom>
-                    <a:noFill/>
-                    <a:ln>
-                      <a:noFill/>
-                    </a:ln>
                   </pic:spPr>
                 </pic:pic>
               </a:graphicData>
@@ -82,46 +115,6 @@
           </wp:anchor>
         </w:drawing>
       </w:r>
-      <w:r>
-        <w:rPr>
-          <w:b/>
-          <w:sz w:val="32"/>
-          <w:szCs w:val="32"/>
-          <w:u w:val="single"/>
-        </w:rPr>
-        <w:t>Aufgabe 6.2</w:t>
-      </w:r>
-    </w:p>
-    <w:p>
-      <w:pPr>
-        <w:tabs>
-          <w:tab w:val="left" w:pos="2350"/>
-        </w:tabs>
-        <w:ind w:left="992"/>
-        <w:rPr>
-          <w:sz w:val="24"/>
-          <w:szCs w:val="24"/>
-        </w:rPr>
-      </w:pPr>
-      <w:r>
-        <w:rPr>
-          <w:sz w:val="24"/>
-          <w:szCs w:val="24"/>
-        </w:rPr>
-        <w:t>a)</w:t>
-      </w:r>
-    </w:p>
-    <w:p>
-      <w:pPr>
-        <w:tabs>
-          <w:tab w:val="left" w:pos="2350"/>
-        </w:tabs>
-        <w:ind w:left="992"/>
-        <w:rPr>
-          <w:sz w:val="24"/>
-          <w:szCs w:val="24"/>
-        </w:rPr>
-      </w:pPr>
     </w:p>
     <w:p>
       <w:pPr>
@@ -447,13 +440,23 @@
           <w:szCs w:val="24"/>
         </w:rPr>
       </w:pPr>
+      <w:proofErr w:type="spellStart"/>
       <w:r>
         <w:rPr>
           <w:b/>
           <w:sz w:val="24"/>
           <w:szCs w:val="24"/>
         </w:rPr>
-        <w:t>Timer:</w:t>
+        <w:t>Timer</w:t>
+      </w:r>
+      <w:proofErr w:type="spellEnd"/>
+      <w:r>
+        <w:rPr>
+          <w:b/>
+          <w:sz w:val="24"/>
+          <w:szCs w:val="24"/>
+        </w:rPr>
+        <w:t>:</w:t>
       </w:r>
       <w:r>
         <w:rPr>
@@ -474,13 +477,23 @@
           <w:szCs w:val="24"/>
         </w:rPr>
       </w:pPr>
+      <w:proofErr w:type="spellStart"/>
       <w:r>
         <w:rPr>
           <w:b/>
           <w:sz w:val="24"/>
           <w:szCs w:val="24"/>
         </w:rPr>
-        <w:t>Checksum:</w:t>
+        <w:t>Checksum</w:t>
+      </w:r>
+      <w:proofErr w:type="spellEnd"/>
+      <w:r>
+        <w:rPr>
+          <w:b/>
+          <w:sz w:val="24"/>
+          <w:szCs w:val="24"/>
+        </w:rPr>
+        <w:t>:</w:t>
       </w:r>
       <w:r>
         <w:rPr>
@@ -494,17 +507,10 @@
           <w:sz w:val="24"/>
           <w:szCs w:val="24"/>
         </w:rPr>
-        <w:t>erkannt wird, wird kein ACK g</w:t>
+        <w:t>erkannt wird, wird kein ACK gesendet</w:t>
       </w:r>
       <w:bookmarkStart w:id="1" w:name="_GoBack"/>
       <w:bookmarkEnd w:id="1"/>
-      <w:r>
-        <w:rPr>
-          <w:sz w:val="24"/>
-          <w:szCs w:val="24"/>
-        </w:rPr>
-        <w:t>esendet</w:t>
-      </w:r>
     </w:p>
     <w:sectPr>
       <w:pgSz w:w="11906" w:h="16838"/>
@@ -2028,7 +2034,7 @@
     <w:lsdException w:name="HTML Sample" w:semiHidden="1" w:uiPriority="99" w:unhideWhenUsed="1"/>
     <w:lsdException w:name="HTML Typewriter" w:semiHidden="1" w:uiPriority="99" w:unhideWhenUsed="1"/>
     <w:lsdException w:name="HTML Variable" w:semiHidden="1" w:uiPriority="99" w:unhideWhenUsed="1"/>
-    <w:lsdException w:name="Normal Table" w:locked="0" w:uiPriority="99"/>
+    <w:lsdException w:name="Normal Table" w:locked="0" w:semiHidden="1" w:uiPriority="99" w:unhideWhenUsed="1"/>
     <w:lsdException w:name="annotation subject" w:semiHidden="1" w:unhideWhenUsed="1"/>
     <w:lsdException w:name="No List" w:locked="0" w:semiHidden="1" w:uiPriority="99" w:unhideWhenUsed="1"/>
     <w:lsdException w:name="Outline List 1" w:semiHidden="1" w:uiPriority="99" w:unhideWhenUsed="1"/>
@@ -2072,10 +2078,10 @@
     <w:lsdException w:name="Table Elegant" w:semiHidden="1" w:uiPriority="99" w:unhideWhenUsed="1"/>
     <w:lsdException w:name="Table Professional" w:semiHidden="1" w:uiPriority="99" w:unhideWhenUsed="1"/>
     <w:lsdException w:name="Table Subtle 1" w:semiHidden="1" w:uiPriority="99" w:unhideWhenUsed="1"/>
-    <w:lsdException w:name="Table Subtle 2" w:uiPriority="99"/>
+    <w:lsdException w:name="Table Subtle 2" w:semiHidden="1" w:uiPriority="99" w:unhideWhenUsed="1"/>
     <w:lsdException w:name="Table Web 1" w:semiHidden="1" w:uiPriority="99" w:unhideWhenUsed="1"/>
     <w:lsdException w:name="Table Web 2" w:semiHidden="1" w:uiPriority="99" w:unhideWhenUsed="1"/>
-    <w:lsdException w:name="Table Web 3" w:uiPriority="99"/>
+    <w:lsdException w:name="Table Web 3" w:semiHidden="1" w:uiPriority="99" w:unhideWhenUsed="1"/>
     <w:lsdException w:name="Balloon Text" w:locked="0" w:semiHidden="1" w:unhideWhenUsed="1"/>
     <w:lsdException w:name="Table Theme" w:semiHidden="1" w:uiPriority="99" w:unhideWhenUsed="1"/>
     <w:lsdException w:name="Placeholder Text" w:semiHidden="1" w:uiPriority="99"/>
@@ -3447,7 +3453,7 @@
 </file>
 
 <file path=customXml/itemProps1.xml><?xml version="1.0" encoding="utf-8"?>
-<ds:datastoreItem xmlns:ds="http://schemas.openxmlformats.org/officeDocument/2006/customXml" ds:itemID="{FC27CA08-CFB0-48BC-92BF-1C2CF910AAEF}">
+<ds:datastoreItem xmlns:ds="http://schemas.openxmlformats.org/officeDocument/2006/customXml" ds:itemID="{9E7B83B4-2AB3-43B2-BB51-5CB14771079F}">
   <ds:schemaRefs>
     <ds:schemaRef ds:uri="http://schemas.openxmlformats.org/officeDocument/2006/bibliography"/>
   </ds:schemaRefs>

</xml_diff>